<commit_message>
Prior to moving to Mac
</commit_message>
<xml_diff>
--- a/tariff-reference/create_tariff_schedule/output/schedule/schedule_02.docx
+++ b/tariff-reference/create_tariff_schedule/output/schedule/schedule_02.docx
@@ -10026,27 +10026,31 @@
             <w:r>
               <w:t>Formula</w:t>
             </w:r>
-          </w:p>
-        </w:tc>
-        <w:tc>
-          <w:tcPr>
-            <w:tcBorders>
-              <w:top w:val="single" w:sz="4" w:space="0" w:color="A6A6A6" w:themeColor="background1" w:themeShade="A6"/>
-              <w:left w:val="single" w:sz="4" w:space="0" w:color="000000" w:themeColor="text1"/>
-              <w:right w:val="single" w:sz="4" w:space="0" w:color="000000" w:themeColor="text1"/>
-            </w:tcBorders>
-          </w:tcPr>
-          <w:p>
-            <w:pPr>
-              <w:pStyle w:val="NormalinTable"/>
-              <w:jc w:val="left"/>
-            </w:pPr>
-            <w:r>
+            <w:r>
+              <w:br/>
+              <w:t>AU</w:t>
+            </w:r>
+          </w:p>
+        </w:tc>
+        <w:tc>
+          <w:tcPr>
+            <w:tcBorders>
+              <w:top w:val="single" w:sz="4" w:space="0" w:color="A6A6A6" w:themeColor="background1" w:themeShade="A6"/>
+              <w:left w:val="single" w:sz="4" w:space="0" w:color="000000" w:themeColor="text1"/>
+              <w:right w:val="single" w:sz="4" w:space="0" w:color="000000" w:themeColor="text1"/>
+            </w:tcBorders>
+          </w:tcPr>
+          <w:p>
+            <w:pPr>
+              <w:pStyle w:val="NormalinTable"/>
+              <w:jc w:val="left"/>
+            </w:pPr>
+            <w:r>
+              <w:t>Mixture rule; non-mixture</w:t>
+            </w:r>
+            <w:r>
+              <w:br/>
               <w:t>Code reserved for authorised use; the duty rate is specified under regulations made under section 19 of the Taxation (Cross-border Trade) Act 2018</w:t>
-            </w:r>
-            <w:r>
-              <w:br/>
-              <w:t>Mixture rule; non-mixture: AU</w:t>
             </w:r>
           </w:p>
         </w:tc>
@@ -10821,27 +10825,31 @@
             <w:r>
               <w:t>Formula</w:t>
             </w:r>
-          </w:p>
-        </w:tc>
-        <w:tc>
-          <w:tcPr>
-            <w:tcBorders>
-              <w:top w:val="single" w:sz="4" w:space="0" w:color="A6A6A6" w:themeColor="background1" w:themeShade="A6"/>
-              <w:left w:val="single" w:sz="4" w:space="0" w:color="000000" w:themeColor="text1"/>
-              <w:right w:val="single" w:sz="4" w:space="0" w:color="000000" w:themeColor="text1"/>
-            </w:tcBorders>
-          </w:tcPr>
-          <w:p>
-            <w:pPr>
-              <w:pStyle w:val="NormalinTable"/>
-              <w:jc w:val="left"/>
-            </w:pPr>
-            <w:r>
+            <w:r>
+              <w:br/>
+              <w:t>AU</w:t>
+            </w:r>
+          </w:p>
+        </w:tc>
+        <w:tc>
+          <w:tcPr>
+            <w:tcBorders>
+              <w:top w:val="single" w:sz="4" w:space="0" w:color="A6A6A6" w:themeColor="background1" w:themeShade="A6"/>
+              <w:left w:val="single" w:sz="4" w:space="0" w:color="000000" w:themeColor="text1"/>
+              <w:right w:val="single" w:sz="4" w:space="0" w:color="000000" w:themeColor="text1"/>
+            </w:tcBorders>
+          </w:tcPr>
+          <w:p>
+            <w:pPr>
+              <w:pStyle w:val="NormalinTable"/>
+              <w:jc w:val="left"/>
+            </w:pPr>
+            <w:r>
+              <w:t>Mixture rule; non-mixture</w:t>
+            </w:r>
+            <w:r>
+              <w:br/>
               <w:t>Code reserved for authorised use; the duty rate is specified under regulations made under section 19 of the Taxation (Cross-border Trade) Act 2018</w:t>
-            </w:r>
-            <w:r>
-              <w:br/>
-              <w:t>Mixture rule; non-mixture: AU</w:t>
             </w:r>
           </w:p>
         </w:tc>
@@ -11725,27 +11733,31 @@
             <w:r>
               <w:t>Formula</w:t>
             </w:r>
-          </w:p>
-        </w:tc>
-        <w:tc>
-          <w:tcPr>
-            <w:tcBorders>
-              <w:top w:val="single" w:sz="4" w:space="0" w:color="A6A6A6" w:themeColor="background1" w:themeShade="A6"/>
-              <w:left w:val="single" w:sz="4" w:space="0" w:color="000000" w:themeColor="text1"/>
-              <w:right w:val="single" w:sz="4" w:space="0" w:color="000000" w:themeColor="text1"/>
-            </w:tcBorders>
-          </w:tcPr>
-          <w:p>
-            <w:pPr>
-              <w:pStyle w:val="NormalinTable"/>
-              <w:jc w:val="left"/>
-            </w:pPr>
-            <w:r>
+            <w:r>
+              <w:br/>
+              <w:t>AU</w:t>
+            </w:r>
+          </w:p>
+        </w:tc>
+        <w:tc>
+          <w:tcPr>
+            <w:tcBorders>
+              <w:top w:val="single" w:sz="4" w:space="0" w:color="A6A6A6" w:themeColor="background1" w:themeShade="A6"/>
+              <w:left w:val="single" w:sz="4" w:space="0" w:color="000000" w:themeColor="text1"/>
+              <w:right w:val="single" w:sz="4" w:space="0" w:color="000000" w:themeColor="text1"/>
+            </w:tcBorders>
+          </w:tcPr>
+          <w:p>
+            <w:pPr>
+              <w:pStyle w:val="NormalinTable"/>
+              <w:jc w:val="left"/>
+            </w:pPr>
+            <w:r>
+              <w:t>Mixture rule; non-mixture</w:t>
+            </w:r>
+            <w:r>
+              <w:br/>
               <w:t>Code reserved for authorised use; the duty rate is specified under regulations made under section 19 of the Taxation (Cross-border Trade) Act 2018</w:t>
-            </w:r>
-            <w:r>
-              <w:br/>
-              <w:t>Mixture rule; non-mixture: AU</w:t>
             </w:r>
           </w:p>
         </w:tc>
@@ -12226,27 +12238,31 @@
             <w:r>
               <w:t>Formula</w:t>
             </w:r>
-          </w:p>
-        </w:tc>
-        <w:tc>
-          <w:tcPr>
-            <w:tcBorders>
-              <w:top w:val="single" w:sz="4" w:space="0" w:color="A6A6A6" w:themeColor="background1" w:themeShade="A6"/>
-              <w:left w:val="single" w:sz="4" w:space="0" w:color="000000" w:themeColor="text1"/>
-              <w:right w:val="single" w:sz="4" w:space="0" w:color="000000" w:themeColor="text1"/>
-            </w:tcBorders>
-          </w:tcPr>
-          <w:p>
-            <w:pPr>
-              <w:pStyle w:val="NormalinTable"/>
-              <w:jc w:val="left"/>
-            </w:pPr>
-            <w:r>
+            <w:r>
+              <w:br/>
+              <w:t>AU</w:t>
+            </w:r>
+          </w:p>
+        </w:tc>
+        <w:tc>
+          <w:tcPr>
+            <w:tcBorders>
+              <w:top w:val="single" w:sz="4" w:space="0" w:color="A6A6A6" w:themeColor="background1" w:themeShade="A6"/>
+              <w:left w:val="single" w:sz="4" w:space="0" w:color="000000" w:themeColor="text1"/>
+              <w:right w:val="single" w:sz="4" w:space="0" w:color="000000" w:themeColor="text1"/>
+            </w:tcBorders>
+          </w:tcPr>
+          <w:p>
+            <w:pPr>
+              <w:pStyle w:val="NormalinTable"/>
+              <w:jc w:val="left"/>
+            </w:pPr>
+            <w:r>
+              <w:t>Mixture rule; non-mixture</w:t>
+            </w:r>
+            <w:r>
+              <w:br/>
               <w:t>Code reserved for authorised use; the duty rate is specified under regulations made under section 19 of the Taxation (Cross-border Trade) Act 2018</w:t>
-            </w:r>
-            <w:r>
-              <w:br/>
-              <w:t>Mixture rule; non-mixture: AU</w:t>
             </w:r>
           </w:p>
         </w:tc>

</xml_diff>